<commit_message>
Implemented now playing string
</commit_message>
<xml_diff>
--- a/PACKET.docx
+++ b/PACKET.docx
@@ -129,13 +129,7 @@
     </w:p>
     <w:p>
       <w:r>
-        <w:t>NAME CHANGE COMMAND DATA (</w:t>
-      </w:r>
-      <w:r>
-        <w:t>RECEIVING</w:t>
-      </w:r>
-      <w:r>
-        <w:t>):</w:t>
+        <w:t>NAME CHANGE COMMAND DATA (RECEIVING):</w:t>
       </w:r>
     </w:p>
     <w:p>
@@ -222,13 +216,7 @@
     </w:p>
     <w:p>
       <w:r>
-        <w:t xml:space="preserve">1 Byte: To Set </w:t>
-      </w:r>
-      <w:r>
-        <w:t xml:space="preserve">on the client side </w:t>
-      </w:r>
-      <w:r>
-        <w:t>(0 = UNMUTE, 1 = MUTE)</w:t>
+        <w:t>1 Byte: To Set on the client side (0 = UNMUTE, 1 = MUTE)</w:t>
       </w:r>
     </w:p>
     <w:p>
@@ -258,7 +246,16 @@
         <w:t>X Bytes: The message to display on screen (don’t worry about who sent it, the sender is included in the message, just display it)</w:t>
       </w:r>
     </w:p>
-    <w:p>
+    <w:p/>
+    <w:p>
+      <w:r>
+        <w:t>CURRENT COMAND DATA (RECEIVING) (don’t send this):</w:t>
+      </w:r>
+    </w:p>
+    <w:p>
+      <w:r>
+        <w:t>X Bytes: The new now playing string</w:t>
+      </w:r>
       <w:bookmarkStart w:id="0" w:name="_GoBack"/>
       <w:bookmarkEnd w:id="0"/>
     </w:p>

</xml_diff>